<commit_message>
Documento de ERS actualizado
Co-Authored-By: Andsotp12 <64273526+Andsotp12@users.noreply.github.com>
Co-Authored-By: WastyFace <58187133+WastyFace@users.noreply.github.com>
</commit_message>
<xml_diff>
--- a/Proyecto/ERS-Equipo1.docx
+++ b/Proyecto/ERS-Equipo1.docx
@@ -3988,7 +3988,15 @@
                 <w:sz w:val="21"/>
                 <w:szCs w:val="21"/>
               </w:rPr>
-              <w:t>El juego muestra la ventana GUI “Inici</w:t>
+              <w:t>El juego muestra la ventana GUI “</w:t>
+            </w:r>
+            <w:proofErr w:type="spellStart"/>
+            <w:r>
+              <w:rPr>
+                <w:sz w:val="21"/>
+                <w:szCs w:val="21"/>
+              </w:rPr>
+              <w:t>Inici</w:t>
             </w:r>
             <w:r>
               <w:rPr>
@@ -3997,6 +4005,7 @@
               </w:rPr>
               <w:t>arSesion</w:t>
             </w:r>
+            <w:proofErr w:type="spellEnd"/>
             <w:r>
               <w:rPr>
                 <w:sz w:val="21"/>
@@ -4291,7 +4300,23 @@
                 <w:sz w:val="21"/>
                 <w:szCs w:val="21"/>
               </w:rPr>
-              <w:t>el mensaje de contrasñas incorrectas</w:t>
+              <w:t xml:space="preserve">el mensaje de </w:t>
+            </w:r>
+            <w:proofErr w:type="spellStart"/>
+            <w:r>
+              <w:rPr>
+                <w:sz w:val="21"/>
+                <w:szCs w:val="21"/>
+              </w:rPr>
+              <w:t>contrasñas</w:t>
+            </w:r>
+            <w:proofErr w:type="spellEnd"/>
+            <w:r>
+              <w:rPr>
+                <w:sz w:val="21"/>
+                <w:szCs w:val="21"/>
+              </w:rPr>
+              <w:t xml:space="preserve"> incorrectas</w:t>
             </w:r>
           </w:p>
           <w:p>
@@ -5346,7 +5371,23 @@
                 <w:sz w:val="21"/>
                 <w:szCs w:val="21"/>
               </w:rPr>
-              <w:t>recibido en la GUI “RegistroDeJugadorInputDeCodigo” y da clic en “Aceptar”</w:t>
+              <w:t>recibido en la GUI “</w:t>
+            </w:r>
+            <w:proofErr w:type="spellStart"/>
+            <w:r>
+              <w:rPr>
+                <w:sz w:val="21"/>
+                <w:szCs w:val="21"/>
+              </w:rPr>
+              <w:t>RegistroDeJugadorInputDeCodigo</w:t>
+            </w:r>
+            <w:proofErr w:type="spellEnd"/>
+            <w:r>
+              <w:rPr>
+                <w:sz w:val="21"/>
+                <w:szCs w:val="21"/>
+              </w:rPr>
+              <w:t>” y da clic en “Aceptar”</w:t>
             </w:r>
             <w:r>
               <w:rPr>
@@ -5546,8 +5587,17 @@
                 <w:sz w:val="21"/>
                 <w:szCs w:val="21"/>
               </w:rPr>
-              <w:t>el mensaje de campos vaciós</w:t>
-            </w:r>
+              <w:t xml:space="preserve">el mensaje de campos </w:t>
+            </w:r>
+            <w:proofErr w:type="spellStart"/>
+            <w:r>
+              <w:rPr>
+                <w:sz w:val="21"/>
+                <w:szCs w:val="21"/>
+              </w:rPr>
+              <w:t>vaciós</w:t>
+            </w:r>
+            <w:proofErr w:type="spellEnd"/>
           </w:p>
           <w:p>
             <w:pPr>
@@ -6914,7 +6964,23 @@
                 <w:sz w:val="21"/>
                 <w:szCs w:val="21"/>
               </w:rPr>
-              <w:t>El juego muestra la ventana GUI “EnviarInvitación”, con el campo del usuario al que se quiere invitar y el botón “Invitar”</w:t>
+              <w:t>El juego muestra la ventana GUI “</w:t>
+            </w:r>
+            <w:proofErr w:type="spellStart"/>
+            <w:r>
+              <w:rPr>
+                <w:sz w:val="21"/>
+                <w:szCs w:val="21"/>
+              </w:rPr>
+              <w:t>EnviarInvitación</w:t>
+            </w:r>
+            <w:proofErr w:type="spellEnd"/>
+            <w:r>
+              <w:rPr>
+                <w:sz w:val="21"/>
+                <w:szCs w:val="21"/>
+              </w:rPr>
+              <w:t>”, con el campo del usuario al que se quiere invitar y el botón “Invitar”</w:t>
             </w:r>
           </w:p>
           <w:p>
@@ -7611,6 +7677,7 @@
                 <w:sz w:val="21"/>
                 <w:szCs w:val="21"/>
               </w:rPr>
+              <w:lastRenderedPageBreak/>
               <w:t>Postcondiciones:</w:t>
             </w:r>
           </w:p>
@@ -8054,7 +8121,15 @@
                 <w:sz w:val="21"/>
                 <w:szCs w:val="21"/>
               </w:rPr>
-              <w:t>da clic en el botón “Unirse</w:t>
+              <w:t>da clic en el botón “</w:t>
+            </w:r>
+            <w:proofErr w:type="spellStart"/>
+            <w:r>
+              <w:rPr>
+                <w:sz w:val="21"/>
+                <w:szCs w:val="21"/>
+              </w:rPr>
+              <w:t>Unirse</w:t>
             </w:r>
             <w:r>
               <w:rPr>
@@ -8068,7 +8143,15 @@
                 <w:sz w:val="21"/>
                 <w:szCs w:val="21"/>
               </w:rPr>
-              <w:t>partida” de la GUI-XX “Menú principal”</w:t>
+              <w:t>partida</w:t>
+            </w:r>
+            <w:proofErr w:type="spellEnd"/>
+            <w:r>
+              <w:rPr>
+                <w:sz w:val="21"/>
+                <w:szCs w:val="21"/>
+              </w:rPr>
+              <w:t>” de la GUI-XX “Menú principal”</w:t>
             </w:r>
           </w:p>
         </w:tc>
@@ -8299,6 +8382,7 @@
               </w:rPr>
               <w:t>GUI “</w:t>
             </w:r>
+            <w:proofErr w:type="spellStart"/>
             <w:r>
               <w:rPr>
                 <w:sz w:val="21"/>
@@ -8318,7 +8402,15 @@
                 <w:sz w:val="21"/>
                 <w:szCs w:val="21"/>
               </w:rPr>
-              <w:t>artida” con el campo de código de INVITACIÓN y el botón “Ingresar”</w:t>
+              <w:t>artida</w:t>
+            </w:r>
+            <w:proofErr w:type="spellEnd"/>
+            <w:r>
+              <w:rPr>
+                <w:sz w:val="21"/>
+                <w:szCs w:val="21"/>
+              </w:rPr>
+              <w:t>” con el campo de código de INVITACIÓN y el botón “Ingresar”</w:t>
             </w:r>
           </w:p>
           <w:p>
@@ -8450,7 +8542,15 @@
                 <w:sz w:val="21"/>
                 <w:szCs w:val="21"/>
               </w:rPr>
-              <w:t>“Ventana</w:t>
+              <w:t>“</w:t>
+            </w:r>
+            <w:proofErr w:type="spellStart"/>
+            <w:r>
+              <w:rPr>
+                <w:sz w:val="21"/>
+                <w:szCs w:val="21"/>
+              </w:rPr>
+              <w:t>Ventana</w:t>
             </w:r>
             <w:r>
               <w:rPr>
@@ -8464,7 +8564,15 @@
                 <w:sz w:val="21"/>
                 <w:szCs w:val="21"/>
               </w:rPr>
-              <w:t>uego”</w:t>
+              <w:t>uego</w:t>
+            </w:r>
+            <w:proofErr w:type="spellEnd"/>
+            <w:r>
+              <w:rPr>
+                <w:sz w:val="21"/>
+                <w:szCs w:val="21"/>
+              </w:rPr>
+              <w:t>”</w:t>
             </w:r>
           </w:p>
           <w:p>
@@ -8902,6 +9010,7 @@
                 <w:sz w:val="21"/>
                 <w:szCs w:val="21"/>
               </w:rPr>
+              <w:lastRenderedPageBreak/>
               <w:t>Excepciones:</w:t>
             </w:r>
           </w:p>
@@ -9635,7 +9744,15 @@
                 <w:sz w:val="21"/>
                 <w:szCs w:val="21"/>
               </w:rPr>
-              <w:t xml:space="preserve"> muestra la ventana GUI “Tabla</w:t>
+              <w:t xml:space="preserve"> muestra la ventana GUI “</w:t>
+            </w:r>
+            <w:proofErr w:type="spellStart"/>
+            <w:r>
+              <w:rPr>
+                <w:sz w:val="21"/>
+                <w:szCs w:val="21"/>
+              </w:rPr>
+              <w:t>Tabla</w:t>
             </w:r>
             <w:r>
               <w:rPr>
@@ -9644,6 +9761,7 @@
               </w:rPr>
               <w:t>DePuntaje</w:t>
             </w:r>
+            <w:proofErr w:type="spellEnd"/>
             <w:r>
               <w:rPr>
                 <w:sz w:val="21"/>
@@ -9781,6 +9899,7 @@
                 <w:sz w:val="21"/>
                 <w:szCs w:val="21"/>
               </w:rPr>
+              <w:lastRenderedPageBreak/>
               <w:t>Flujos Alternos:</w:t>
             </w:r>
           </w:p>
@@ -10683,6 +10802,7 @@
               </w:rPr>
               <w:t>El juego muestra la GUI-XX “</w:t>
             </w:r>
+            <w:proofErr w:type="spellStart"/>
             <w:r>
               <w:rPr>
                 <w:sz w:val="21"/>
@@ -10690,6 +10810,7 @@
               </w:rPr>
               <w:t>ConfirmacionDePresencia</w:t>
             </w:r>
+            <w:proofErr w:type="spellEnd"/>
             <w:r>
               <w:rPr>
                 <w:sz w:val="21"/>
@@ -10733,7 +10854,15 @@
                 <w:sz w:val="21"/>
                 <w:szCs w:val="21"/>
               </w:rPr>
-              <w:t>da clic en el botón “Sigo aquí” de la GUI “Jugador</w:t>
+              <w:t>da clic en el botón “Sigo aquí” de la GUI “</w:t>
+            </w:r>
+            <w:proofErr w:type="spellStart"/>
+            <w:r>
+              <w:rPr>
+                <w:sz w:val="21"/>
+                <w:szCs w:val="21"/>
+              </w:rPr>
+              <w:t>Jugador</w:t>
             </w:r>
             <w:r>
               <w:rPr>
@@ -10747,7 +10876,15 @@
                 <w:sz w:val="21"/>
                 <w:szCs w:val="21"/>
               </w:rPr>
-              <w:t>usente” (FA-01)</w:t>
+              <w:t>usente</w:t>
+            </w:r>
+            <w:proofErr w:type="spellEnd"/>
+            <w:r>
+              <w:rPr>
+                <w:sz w:val="21"/>
+                <w:szCs w:val="21"/>
+              </w:rPr>
+              <w:t>” (FA-01)</w:t>
             </w:r>
           </w:p>
           <w:p>
@@ -10891,6 +11028,7 @@
               </w:rPr>
               <w:t>GUI “</w:t>
             </w:r>
+            <w:proofErr w:type="spellStart"/>
             <w:r>
               <w:rPr>
                 <w:sz w:val="21"/>
@@ -10910,7 +11048,15 @@
                 <w:sz w:val="21"/>
                 <w:szCs w:val="21"/>
               </w:rPr>
-              <w:t>rincipal”</w:t>
+              <w:t>rincipal</w:t>
+            </w:r>
+            <w:proofErr w:type="spellEnd"/>
+            <w:r>
+              <w:rPr>
+                <w:sz w:val="21"/>
+                <w:szCs w:val="21"/>
+              </w:rPr>
+              <w:t>”</w:t>
             </w:r>
           </w:p>
           <w:p>
@@ -11624,7 +11770,15 @@
                 <w:sz w:val="21"/>
                 <w:szCs w:val="21"/>
               </w:rPr>
-              <w:t>da clic en el botón del chat dentro de una partida de la GUI “Ventana</w:t>
+              <w:t>da clic en el botón del chat dentro de una partida de la GUI “</w:t>
+            </w:r>
+            <w:proofErr w:type="spellStart"/>
+            <w:r>
+              <w:rPr>
+                <w:sz w:val="21"/>
+                <w:szCs w:val="21"/>
+              </w:rPr>
+              <w:t>Ventana</w:t>
             </w:r>
             <w:r>
               <w:rPr>
@@ -11638,7 +11792,15 @@
                 <w:sz w:val="21"/>
                 <w:szCs w:val="21"/>
               </w:rPr>
-              <w:t>uego”</w:t>
+              <w:t>uego</w:t>
+            </w:r>
+            <w:proofErr w:type="spellEnd"/>
+            <w:r>
+              <w:rPr>
+                <w:sz w:val="21"/>
+                <w:szCs w:val="21"/>
+              </w:rPr>
+              <w:t>”</w:t>
             </w:r>
           </w:p>
         </w:tc>
@@ -11820,7 +11982,23 @@
                 <w:sz w:val="21"/>
                 <w:szCs w:val="21"/>
               </w:rPr>
-              <w:t>“Chat” con una tabla donde se muestra la conversación, un TextBox y un botón “Enviar”</w:t>
+              <w:t xml:space="preserve">“Chat” con una tabla donde se muestra la conversación, un </w:t>
+            </w:r>
+            <w:proofErr w:type="spellStart"/>
+            <w:r>
+              <w:rPr>
+                <w:sz w:val="21"/>
+                <w:szCs w:val="21"/>
+              </w:rPr>
+              <w:t>TextBox</w:t>
+            </w:r>
+            <w:proofErr w:type="spellEnd"/>
+            <w:r>
+              <w:rPr>
+                <w:sz w:val="21"/>
+                <w:szCs w:val="21"/>
+              </w:rPr>
+              <w:t xml:space="preserve"> y un botón “Enviar”</w:t>
             </w:r>
           </w:p>
           <w:p>
@@ -11857,7 +12035,23 @@
                 <w:sz w:val="21"/>
                 <w:szCs w:val="21"/>
               </w:rPr>
-              <w:t xml:space="preserve"> escribe un mensaje en el TextBox y </w:t>
+              <w:t xml:space="preserve"> escribe un mensaje en el </w:t>
+            </w:r>
+            <w:proofErr w:type="spellStart"/>
+            <w:r>
+              <w:rPr>
+                <w:sz w:val="21"/>
+                <w:szCs w:val="21"/>
+              </w:rPr>
+              <w:t>TextBox</w:t>
+            </w:r>
+            <w:proofErr w:type="spellEnd"/>
+            <w:r>
+              <w:rPr>
+                <w:sz w:val="21"/>
+                <w:szCs w:val="21"/>
+              </w:rPr>
+              <w:t xml:space="preserve"> y </w:t>
             </w:r>
             <w:r>
               <w:rPr>
@@ -12595,7 +12789,15 @@
                 <w:sz w:val="21"/>
                 <w:szCs w:val="21"/>
               </w:rPr>
-              <w:t>da clic en el botón Crear partida de la GUI “Menú</w:t>
+              <w:t>da clic en el botón Crear partida de la GUI “</w:t>
+            </w:r>
+            <w:proofErr w:type="spellStart"/>
+            <w:r>
+              <w:rPr>
+                <w:sz w:val="21"/>
+                <w:szCs w:val="21"/>
+              </w:rPr>
+              <w:t>Menú</w:t>
             </w:r>
             <w:r>
               <w:rPr>
@@ -12609,7 +12811,15 @@
                 <w:sz w:val="21"/>
                 <w:szCs w:val="21"/>
               </w:rPr>
-              <w:t xml:space="preserve">rincipal” e invita al otro </w:t>
+              <w:t>rincipal</w:t>
+            </w:r>
+            <w:proofErr w:type="spellEnd"/>
+            <w:r>
+              <w:rPr>
+                <w:sz w:val="21"/>
+                <w:szCs w:val="21"/>
+              </w:rPr>
+              <w:t xml:space="preserve">” e invita al otro </w:t>
             </w:r>
             <w:r>
               <w:rPr>
@@ -12641,7 +12851,15 @@
                 <w:sz w:val="21"/>
                 <w:szCs w:val="21"/>
               </w:rPr>
-              <w:t>da clic en el botón “Unirse</w:t>
+              <w:t>da clic en el botón “</w:t>
+            </w:r>
+            <w:proofErr w:type="spellStart"/>
+            <w:r>
+              <w:rPr>
+                <w:sz w:val="21"/>
+                <w:szCs w:val="21"/>
+              </w:rPr>
+              <w:t>Unirse</w:t>
             </w:r>
             <w:r>
               <w:rPr>
@@ -12655,7 +12873,15 @@
                 <w:sz w:val="21"/>
                 <w:szCs w:val="21"/>
               </w:rPr>
-              <w:t>artida" e introduce el código de partida.</w:t>
+              <w:t>artida</w:t>
+            </w:r>
+            <w:proofErr w:type="spellEnd"/>
+            <w:r>
+              <w:rPr>
+                <w:sz w:val="21"/>
+                <w:szCs w:val="21"/>
+              </w:rPr>
+              <w:t>" e introduce el código de partida.</w:t>
             </w:r>
           </w:p>
         </w:tc>
@@ -12826,6 +13052,7 @@
               </w:rPr>
               <w:t xml:space="preserve"> muestra la ventana GUI “</w:t>
             </w:r>
+            <w:proofErr w:type="spellStart"/>
             <w:r>
               <w:rPr>
                 <w:sz w:val="21"/>
@@ -12847,6 +13074,7 @@
               </w:rPr>
               <w:t>uego</w:t>
             </w:r>
+            <w:proofErr w:type="spellEnd"/>
             <w:r>
               <w:rPr>
                 <w:sz w:val="21"/>
@@ -14090,7 +14318,23 @@
                 <w:sz w:val="21"/>
                 <w:szCs w:val="21"/>
               </w:rPr>
-              <w:t>da clic en el botón Ajustes de la GUI “MenuPrincipal”</w:t>
+              <w:t>da clic en el botón Ajustes de la GUI “</w:t>
+            </w:r>
+            <w:proofErr w:type="spellStart"/>
+            <w:r>
+              <w:rPr>
+                <w:sz w:val="21"/>
+                <w:szCs w:val="21"/>
+              </w:rPr>
+              <w:t>MenuPrincipal</w:t>
+            </w:r>
+            <w:proofErr w:type="spellEnd"/>
+            <w:r>
+              <w:rPr>
+                <w:sz w:val="21"/>
+                <w:szCs w:val="21"/>
+              </w:rPr>
+              <w:t>”</w:t>
             </w:r>
           </w:p>
         </w:tc>
@@ -14251,7 +14495,39 @@
                 <w:sz w:val="21"/>
                 <w:szCs w:val="21"/>
               </w:rPr>
-              <w:t>El juego muestra la ventana GUI “Configuracion” con las opciones de los idiomas Español, Inglés, Francés y Portugués</w:t>
+              <w:t>El juego muestra la ventana GUI “</w:t>
+            </w:r>
+            <w:proofErr w:type="spellStart"/>
+            <w:r>
+              <w:rPr>
+                <w:sz w:val="21"/>
+                <w:szCs w:val="21"/>
+              </w:rPr>
+              <w:t>Configuracion</w:t>
+            </w:r>
+            <w:proofErr w:type="spellEnd"/>
+            <w:r>
+              <w:rPr>
+                <w:sz w:val="21"/>
+                <w:szCs w:val="21"/>
+              </w:rPr>
+              <w:t xml:space="preserve">” con las opciones de los idiomas </w:t>
+            </w:r>
+            <w:proofErr w:type="gramStart"/>
+            <w:r>
+              <w:rPr>
+                <w:sz w:val="21"/>
+                <w:szCs w:val="21"/>
+              </w:rPr>
+              <w:t>Español</w:t>
+            </w:r>
+            <w:proofErr w:type="gramEnd"/>
+            <w:r>
+              <w:rPr>
+                <w:sz w:val="21"/>
+                <w:szCs w:val="21"/>
+              </w:rPr>
+              <w:t>, Inglés, Francés y Portugués</w:t>
             </w:r>
           </w:p>
           <w:p>
@@ -14969,7 +15245,23 @@
                 <w:sz w:val="21"/>
                 <w:szCs w:val="21"/>
               </w:rPr>
-              <w:t>da clic en el botón Ajustes de la GUI “MenuPrincipal”</w:t>
+              <w:t>da clic en el botón Ajustes de la GUI “</w:t>
+            </w:r>
+            <w:proofErr w:type="spellStart"/>
+            <w:r>
+              <w:rPr>
+                <w:sz w:val="21"/>
+                <w:szCs w:val="21"/>
+              </w:rPr>
+              <w:t>MenuPrincipal</w:t>
+            </w:r>
+            <w:proofErr w:type="spellEnd"/>
+            <w:r>
+              <w:rPr>
+                <w:sz w:val="21"/>
+                <w:szCs w:val="21"/>
+              </w:rPr>
+              <w:t>”</w:t>
             </w:r>
           </w:p>
         </w:tc>
@@ -15130,7 +15422,15 @@
                 <w:sz w:val="21"/>
                 <w:szCs w:val="21"/>
               </w:rPr>
-              <w:t>El juego muestra la ventana GUI “Configuraci</w:t>
+              <w:t>El juego muestra la ventana GUI “</w:t>
+            </w:r>
+            <w:proofErr w:type="spellStart"/>
+            <w:r>
+              <w:rPr>
+                <w:sz w:val="21"/>
+                <w:szCs w:val="21"/>
+              </w:rPr>
+              <w:t>Configuraci</w:t>
             </w:r>
             <w:r>
               <w:rPr>
@@ -15144,7 +15444,15 @@
                 <w:sz w:val="21"/>
                 <w:szCs w:val="21"/>
               </w:rPr>
-              <w:t>n” con las opciones sonido y música</w:t>
+              <w:t>n</w:t>
+            </w:r>
+            <w:proofErr w:type="spellEnd"/>
+            <w:r>
+              <w:rPr>
+                <w:sz w:val="21"/>
+                <w:szCs w:val="21"/>
+              </w:rPr>
+              <w:t>” con las opciones sonido y música</w:t>
             </w:r>
           </w:p>
           <w:p>
@@ -15490,7 +15798,23 @@
     </w:p>
     <w:p>
       <w:r>
-        <w:t>Para el desarrollo del juego Conecta 4, utilizamos el framework “Entity Framework” en conjunto con la</w:t>
+        <w:t xml:space="preserve">Para el desarrollo del juego Conecta 4, utilizamos el </w:t>
+      </w:r>
+      <w:proofErr w:type="spellStart"/>
+      <w:r>
+        <w:t>framework</w:t>
+      </w:r>
+      <w:proofErr w:type="spellEnd"/>
+      <w:r>
+        <w:t xml:space="preserve"> “</w:t>
+      </w:r>
+      <w:proofErr w:type="spellStart"/>
+      <w:r>
+        <w:t>Entity</w:t>
+      </w:r>
+      <w:proofErr w:type="spellEnd"/>
+      <w:r>
+        <w:t xml:space="preserve"> Framework” en conjunto con la</w:t>
       </w:r>
       <w:r>
         <w:t>s</w:t>
@@ -15515,23 +15839,53 @@
           <w:bCs/>
         </w:rPr>
       </w:pPr>
+      <w:proofErr w:type="spellStart"/>
       <w:r>
         <w:rPr>
           <w:b/>
           <w:bCs/>
         </w:rPr>
-        <w:t>Entity Framework</w:t>
+        <w:t>Entity</w:t>
+      </w:r>
+      <w:proofErr w:type="spellEnd"/>
+      <w:r>
+        <w:rPr>
+          <w:b/>
+          <w:bCs/>
+        </w:rPr>
+        <w:t xml:space="preserve"> Framework</w:t>
       </w:r>
     </w:p>
     <w:p>
-      <w:r>
-        <w:t>Entity framework es un fram</w:t>
+      <w:proofErr w:type="spellStart"/>
+      <w:r>
+        <w:t>Entity</w:t>
+      </w:r>
+      <w:proofErr w:type="spellEnd"/>
+      <w:r>
+        <w:t xml:space="preserve"> </w:t>
+      </w:r>
+      <w:proofErr w:type="spellStart"/>
+      <w:r>
+        <w:t>framework</w:t>
+      </w:r>
+      <w:proofErr w:type="spellEnd"/>
+      <w:r>
+        <w:t xml:space="preserve"> es un </w:t>
+      </w:r>
+      <w:proofErr w:type="spellStart"/>
+      <w:r>
+        <w:t>fram</w:t>
       </w:r>
       <w:r>
         <w:t>e</w:t>
       </w:r>
       <w:r>
-        <w:t xml:space="preserve">work de Mapeo Relacional de Objetos (ORM) que </w:t>
+        <w:t>work</w:t>
+      </w:r>
+      <w:proofErr w:type="spellEnd"/>
+      <w:r>
+        <w:t xml:space="preserve"> de Mapeo Relacional de Objetos (ORM) que </w:t>
       </w:r>
       <w:r>
         <w:t>permite la interacción entre aplicaciones .NET y bases de datos relacionales.</w:t>
@@ -15539,8 +15893,13 @@
     </w:p>
     <w:p>
       <w:r>
-        <w:t>Este framework</w:t>
-      </w:r>
+        <w:t xml:space="preserve">Este </w:t>
+      </w:r>
+      <w:proofErr w:type="spellStart"/>
+      <w:r>
+        <w:t>framework</w:t>
+      </w:r>
+      <w:proofErr w:type="spellEnd"/>
       <w:r>
         <w:t xml:space="preserve"> ofrece un mecanismo automatizado a los desarrolladores para almacenar y acceder a los datos en la base de datos</w:t>
       </w:r>
@@ -15632,7 +15991,15 @@
     </w:p>
     <w:p>
       <w:r>
-        <w:t>Se trata de un framework de Interfaz de Usuario que crea aplicaciones de cliente de escritorio.</w:t>
+        <w:t xml:space="preserve">Se trata de un </w:t>
+      </w:r>
+      <w:proofErr w:type="spellStart"/>
+      <w:r>
+        <w:t>framework</w:t>
+      </w:r>
+      <w:proofErr w:type="spellEnd"/>
+      <w:r>
+        <w:t xml:space="preserve"> de Interfaz de Usuario que crea aplicaciones de cliente de escritorio.</w:t>
       </w:r>
       <w:r>
         <w:t xml:space="preserve">  WPF </w:t>
@@ -15662,7 +16029,15 @@
         <w:t xml:space="preserve">algo </w:t>
       </w:r>
       <w:r>
-        <w:t>similares a Windows Forms.</w:t>
+        <w:t xml:space="preserve">similares a Windows </w:t>
+      </w:r>
+      <w:proofErr w:type="spellStart"/>
+      <w:r>
+        <w:t>Forms</w:t>
+      </w:r>
+      <w:proofErr w:type="spellEnd"/>
+      <w:r>
+        <w:t>.</w:t>
       </w:r>
     </w:p>
     <w:p>
@@ -15670,10 +16045,18 @@
         <w:t>WPF es prácticamente la base de nuestro proyecto, pues es la interfaz principal</w:t>
       </w:r>
       <w:r>
-        <w:t xml:space="preserve"> para la </w:t>
-      </w:r>
-      <w:r>
-        <w:t xml:space="preserve"> comunicación entre el </w:t>
+        <w:t xml:space="preserve"> para </w:t>
+      </w:r>
+      <w:proofErr w:type="gramStart"/>
+      <w:r>
+        <w:t xml:space="preserve">la </w:t>
+      </w:r>
+      <w:r>
+        <w:t xml:space="preserve"> comunicación</w:t>
+      </w:r>
+      <w:proofErr w:type="gramEnd"/>
+      <w:r>
+        <w:t xml:space="preserve"> entre el </w:t>
       </w:r>
       <w:r>
         <w:t xml:space="preserve">cliente y el servidor. Otro aspecto </w:t>
@@ -15726,7 +16109,15 @@
         <w:t xml:space="preserve"> Además, está basado en el concep</w:t>
       </w:r>
       <w:r>
-        <w:t>to de comunicación basada en mensajes. El WCF consiste de tres componentes:</w:t>
+        <w:t xml:space="preserve">to de comunicación basada en mensajes. El WCF </w:t>
+      </w:r>
+      <w:proofErr w:type="gramStart"/>
+      <w:r>
+        <w:t>consiste de</w:t>
+      </w:r>
+      <w:proofErr w:type="gramEnd"/>
+      <w:r>
+        <w:t xml:space="preserve"> tres componentes:</w:t>
       </w:r>
     </w:p>
     <w:p>
@@ -15784,7 +16175,15 @@
         <w:t xml:space="preserve">entre jugadores, nos facilitó bastante manejar el intercambio de mensajes entre jugadores. Así como </w:t>
       </w:r>
       <w:r>
-        <w:t xml:space="preserve">la comunicación entre el jugador y el sevidor </w:t>
+        <w:t xml:space="preserve">la comunicación entre el jugador y el </w:t>
+      </w:r>
+      <w:proofErr w:type="spellStart"/>
+      <w:r>
+        <w:t>sevidor</w:t>
+      </w:r>
+      <w:proofErr w:type="spellEnd"/>
+      <w:r>
+        <w:t xml:space="preserve"> </w:t>
       </w:r>
       <w:r>
         <w:t>con las acciones en las que fuera necesario</w:t>
@@ -15814,7 +16213,23 @@
         <w:t>El análisis de código estático fue realizado utilizando el programa SonarQube</w:t>
       </w:r>
       <w:r>
-        <w:t>. Este programa de código abierto nos permite realizar un análisis de todo el código del proyecto para detectar bugs, code smells, duplicaciones de código y posibles vulnerabilidades de seguridad.</w:t>
+        <w:t xml:space="preserve">. Este programa de código abierto nos permite realizar un análisis de todo el código del proyecto para detectar bugs, </w:t>
+      </w:r>
+      <w:proofErr w:type="spellStart"/>
+      <w:r>
+        <w:t>code</w:t>
+      </w:r>
+      <w:proofErr w:type="spellEnd"/>
+      <w:r>
+        <w:t xml:space="preserve"> </w:t>
+      </w:r>
+      <w:proofErr w:type="spellStart"/>
+      <w:r>
+        <w:t>smells</w:t>
+      </w:r>
+      <w:proofErr w:type="spellEnd"/>
+      <w:r>
+        <w:t>, duplicaciones de código y posibles vulnerabilidades de seguridad.</w:t>
       </w:r>
     </w:p>
     <w:p>
@@ -15934,6 +16349,59 @@
       <w:pPr>
         <w:jc w:val="center"/>
       </w:pPr>
+      <w:r>
+        <w:rPr>
+          <w:noProof/>
+        </w:rPr>
+        <w:drawing>
+          <wp:inline distT="0" distB="0" distL="0" distR="0" wp14:anchorId="508AFC0E" wp14:editId="60FD59AE">
+            <wp:extent cx="5600700" cy="828675"/>
+            <wp:effectExtent l="0" t="0" r="0" b="9525"/>
+            <wp:docPr id="11" name="Imagen 11"/>
+            <wp:cNvGraphicFramePr>
+              <a:graphicFrameLocks xmlns:a="http://schemas.openxmlformats.org/drawingml/2006/main" noChangeAspect="1"/>
+            </wp:cNvGraphicFramePr>
+            <a:graphic xmlns:a="http://schemas.openxmlformats.org/drawingml/2006/main">
+              <a:graphicData uri="http://schemas.openxmlformats.org/drawingml/2006/picture">
+                <pic:pic xmlns:pic="http://schemas.openxmlformats.org/drawingml/2006/picture">
+                  <pic:nvPicPr>
+                    <pic:cNvPr id="0" name="Picture 4"/>
+                    <pic:cNvPicPr>
+                      <a:picLocks noChangeAspect="1" noChangeArrowheads="1"/>
+                    </pic:cNvPicPr>
+                  </pic:nvPicPr>
+                  <pic:blipFill>
+                    <a:blip r:embed="rId14">
+                      <a:extLst>
+                        <a:ext uri="{28A0092B-C50C-407E-A947-70E740481C1C}">
+                          <a14:useLocalDpi xmlns:a14="http://schemas.microsoft.com/office/drawing/2010/main" val="0"/>
+                        </a:ext>
+                      </a:extLst>
+                    </a:blip>
+                    <a:srcRect/>
+                    <a:stretch>
+                      <a:fillRect/>
+                    </a:stretch>
+                  </pic:blipFill>
+                  <pic:spPr bwMode="auto">
+                    <a:xfrm>
+                      <a:off x="0" y="0"/>
+                      <a:ext cx="5600700" cy="828675"/>
+                    </a:xfrm>
+                    <a:prstGeom prst="rect">
+                      <a:avLst/>
+                    </a:prstGeom>
+                    <a:noFill/>
+                    <a:ln>
+                      <a:noFill/>
+                    </a:ln>
+                  </pic:spPr>
+                </pic:pic>
+              </a:graphicData>
+            </a:graphic>
+          </wp:inline>
+        </w:drawing>
+      </w:r>
     </w:p>
     <w:p>
       <w:pPr>
@@ -15952,7 +16420,15 @@
     </w:p>
     <w:p>
       <w:r>
-        <w:t xml:space="preserve">Para el cliente, instalamos el paquete de SonarAnalyzer en la solución del Cliente para poder </w:t>
+        <w:t xml:space="preserve">Para el cliente, instalamos el paquete de </w:t>
+      </w:r>
+      <w:proofErr w:type="spellStart"/>
+      <w:r>
+        <w:t>SonarAnalyzer</w:t>
+      </w:r>
+      <w:proofErr w:type="spellEnd"/>
+      <w:r>
+        <w:t xml:space="preserve"> en la solución del Cliente para poder </w:t>
       </w:r>
       <w:r>
         <w:t>realizar el análisis de código estático.</w:t>
@@ -15964,6 +16440,9 @@
         <w:jc w:val="center"/>
       </w:pPr>
       <w:r>
+        <w:rPr>
+          <w:noProof/>
+        </w:rPr>
         <w:drawing>
           <wp:inline distT="0" distB="0" distL="0" distR="0" wp14:anchorId="1C61CC77" wp14:editId="22C20EF7">
             <wp:extent cx="4750140" cy="2624455"/>
@@ -15980,7 +16459,7 @@
                     <pic:cNvPicPr/>
                   </pic:nvPicPr>
                   <pic:blipFill>
-                    <a:blip r:embed="rId14"/>
+                    <a:blip r:embed="rId15"/>
                     <a:stretch>
                       <a:fillRect/>
                     </a:stretch>
@@ -16005,6 +16484,31 @@
       <w:pPr>
         <w:jc w:val="center"/>
       </w:pPr>
+    </w:p>
+    <w:p>
+      <w:pPr>
+        <w:jc w:val="center"/>
+      </w:pPr>
+    </w:p>
+    <w:p>
+      <w:pPr>
+        <w:jc w:val="center"/>
+      </w:pPr>
+    </w:p>
+    <w:p>
+      <w:pPr>
+        <w:jc w:val="center"/>
+      </w:pPr>
+    </w:p>
+    <w:p>
+      <w:pPr>
+        <w:jc w:val="center"/>
+      </w:pPr>
+    </w:p>
+    <w:p>
+      <w:pPr>
+        <w:jc w:val="center"/>
+      </w:pPr>
       <w:r>
         <w:t>Antes</w:t>
       </w:r>
@@ -16017,7 +16521,6 @@
         <w:rPr>
           <w:noProof/>
         </w:rPr>
-        <w:lastRenderedPageBreak/>
         <w:drawing>
           <wp:inline distT="0" distB="0" distL="0" distR="0" wp14:anchorId="3F2008C2" wp14:editId="417D91F9">
             <wp:extent cx="5610225" cy="3228975"/>
@@ -16036,7 +16539,7 @@
                     </pic:cNvPicPr>
                   </pic:nvPicPr>
                   <pic:blipFill>
-                    <a:blip r:embed="rId15">
+                    <a:blip r:embed="rId16">
                       <a:extLst>
                         <a:ext uri="{28A0092B-C50C-407E-A947-70E740481C1C}">
                           <a14:useLocalDpi xmlns:a14="http://schemas.microsoft.com/office/drawing/2010/main" val="0"/>
@@ -16078,18 +16581,80 @@
     </w:p>
     <w:p>
       <w:pPr>
+        <w:jc w:val="center"/>
+      </w:pPr>
+      <w:r>
         <w:rPr>
-          <w:b/>
-          <w:bCs/>
+          <w:noProof/>
         </w:rPr>
-      </w:pPr>
+        <w:drawing>
+          <wp:inline distT="0" distB="0" distL="0" distR="0" wp14:anchorId="7EFC4872" wp14:editId="235DC32B">
+            <wp:extent cx="5600700" cy="1390650"/>
+            <wp:effectExtent l="0" t="0" r="0" b="0"/>
+            <wp:docPr id="10" name="Imagen 10"/>
+            <wp:cNvGraphicFramePr>
+              <a:graphicFrameLocks xmlns:a="http://schemas.openxmlformats.org/drawingml/2006/main" noChangeAspect="1"/>
+            </wp:cNvGraphicFramePr>
+            <a:graphic xmlns:a="http://schemas.openxmlformats.org/drawingml/2006/main">
+              <a:graphicData uri="http://schemas.openxmlformats.org/drawingml/2006/picture">
+                <pic:pic xmlns:pic="http://schemas.openxmlformats.org/drawingml/2006/picture">
+                  <pic:nvPicPr>
+                    <pic:cNvPr id="0" name="Picture 3"/>
+                    <pic:cNvPicPr>
+                      <a:picLocks noChangeAspect="1" noChangeArrowheads="1"/>
+                    </pic:cNvPicPr>
+                  </pic:nvPicPr>
+                  <pic:blipFill>
+                    <a:blip r:embed="rId17" cstate="print">
+                      <a:extLst>
+                        <a:ext uri="{28A0092B-C50C-407E-A947-70E740481C1C}">
+                          <a14:useLocalDpi xmlns:a14="http://schemas.microsoft.com/office/drawing/2010/main" val="0"/>
+                        </a:ext>
+                      </a:extLst>
+                    </a:blip>
+                    <a:srcRect/>
+                    <a:stretch>
+                      <a:fillRect/>
+                    </a:stretch>
+                  </pic:blipFill>
+                  <pic:spPr bwMode="auto">
+                    <a:xfrm>
+                      <a:off x="0" y="0"/>
+                      <a:ext cx="5600700" cy="1390650"/>
+                    </a:xfrm>
+                    <a:prstGeom prst="rect">
+                      <a:avLst/>
+                    </a:prstGeom>
+                    <a:noFill/>
+                    <a:ln>
+                      <a:noFill/>
+                    </a:ln>
+                  </pic:spPr>
+                </pic:pic>
+              </a:graphicData>
+            </a:graphic>
+          </wp:inline>
+        </w:drawing>
+      </w:r>
     </w:p>
     <w:p>
+      <w:r>
+        <w:t xml:space="preserve"> Estos últimos errores se dieron en archivos generados automáticamente.</w:t>
+      </w:r>
+    </w:p>
+    <w:p/>
+    <w:p/>
+    <w:p/>
+    <w:p/>
+    <w:p/>
+    <w:p/>
+    <w:p>
       <w:pPr>
         <w:pStyle w:val="Ttulo1"/>
       </w:pPr>
       <w:bookmarkStart w:id="18" w:name="_Toc90551544"/>
       <w:r>
+        <w:lastRenderedPageBreak/>
         <w:t>Resultado de las pruebas</w:t>
       </w:r>
       <w:bookmarkEnd w:id="18"/>
@@ -16156,7 +16721,15 @@
         </w:numPr>
       </w:pPr>
       <w:r>
-        <w:t>Pruebas del CallBack del Jugador</w:t>
+        <w:t xml:space="preserve">Pruebas del </w:t>
+      </w:r>
+      <w:proofErr w:type="spellStart"/>
+      <w:r>
+        <w:t>CallBack</w:t>
+      </w:r>
+      <w:proofErr w:type="spellEnd"/>
+      <w:r>
+        <w:t xml:space="preserve"> del Jugador</w:t>
       </w:r>
     </w:p>
     <w:p>
@@ -16172,11 +16745,10 @@
         <w:rPr>
           <w:noProof/>
         </w:rPr>
-        <w:lastRenderedPageBreak/>
         <w:drawing>
-          <wp:inline distT="0" distB="0" distL="0" distR="0" wp14:anchorId="244A540D" wp14:editId="3C982ABD">
-            <wp:extent cx="3745632" cy="5705749"/>
-            <wp:effectExtent l="0" t="0" r="7620" b="0"/>
+          <wp:inline distT="0" distB="0" distL="0" distR="0" wp14:anchorId="244A540D" wp14:editId="190D9380">
+            <wp:extent cx="3371034" cy="5135122"/>
+            <wp:effectExtent l="0" t="0" r="1270" b="8890"/>
             <wp:docPr id="6" name="Imagen 6" descr="Captura de pantalla de computadora&#10;&#10;Descripción generada automáticamente"/>
             <wp:cNvGraphicFramePr>
               <a:graphicFrameLocks xmlns:a="http://schemas.openxmlformats.org/drawingml/2006/main" noChangeAspect="1"/>
@@ -16189,7 +16761,7 @@
                     <pic:cNvPicPr/>
                   </pic:nvPicPr>
                   <pic:blipFill>
-                    <a:blip r:embed="rId16"/>
+                    <a:blip r:embed="rId18"/>
                     <a:stretch>
                       <a:fillRect/>
                     </a:stretch>
@@ -16197,7 +16769,7 @@
                   <pic:spPr>
                     <a:xfrm>
                       <a:off x="0" y="0"/>
-                      <a:ext cx="3747394" cy="5708433"/>
+                      <a:ext cx="3373345" cy="5138643"/>
                     </a:xfrm>
                     <a:prstGeom prst="rect">
                       <a:avLst/>
@@ -16221,6 +16793,7 @@
       </w:pPr>
       <w:bookmarkStart w:id="19" w:name="_Toc90551545"/>
       <w:r>
+        <w:lastRenderedPageBreak/>
         <w:t>Conclusiones</w:t>
       </w:r>
       <w:bookmarkEnd w:id="19"/>
@@ -16239,7 +16812,15 @@
         <w:t xml:space="preserve">ya sea la vinculación de un programa con correos electrónicos reales, </w:t>
       </w:r>
       <w:r>
-        <w:t>funcionalidad un poco más avanzada de Visual Studio, la utilización de framework, el diseño con WPF, etc.</w:t>
+        <w:t xml:space="preserve">funcionalidad un poco más avanzada de Visual Studio, la utilización de </w:t>
+      </w:r>
+      <w:proofErr w:type="spellStart"/>
+      <w:r>
+        <w:t>framework</w:t>
+      </w:r>
+      <w:proofErr w:type="spellEnd"/>
+      <w:r>
+        <w:t>, el diseño con WPF, etc.</w:t>
       </w:r>
     </w:p>
     <w:p>

</xml_diff>